<commit_message>
Try 2D planner path_planning.cpp
</commit_message>
<xml_diff>
--- a/6) Motion plannign with OMPL.docx
+++ b/6) Motion plannign with OMPL.docx
@@ -123,7 +123,15 @@
         </w:rPr>
       </w:pPr>
       <w:r>
-        <w:rPr/>
+        <w:rPr>
+          <w:rFonts w:eastAsia="SimSun" w:cs="SimSun" w:ascii="Liberation Mono" w:hAnsi="Liberation Mono"/>
+          <w:b w:val="false"/>
+          <w:bCs w:val="false"/>
+          <w:kern w:val="0"/>
+          <w:sz w:val="16"/>
+          <w:szCs w:val="16"/>
+          <w:lang w:val="en-US" w:eastAsia="zh-CN" w:bidi="ar"/>
+        </w:rPr>
       </w:r>
     </w:p>
     <w:p>
@@ -1180,10 +1188,166 @@
         </w:rPr>
       </w:pPr>
       <w:r>
-        <w:rPr>
-          <w:sz w:val="16"/>
-          <w:szCs w:val="16"/>
-        </w:rPr>
+        <w:rPr/>
+      </w:r>
+    </w:p>
+    <w:p>
+      <w:pPr>
+        <w:pStyle w:val="Normal"/>
+        <w:widowControl/>
+        <w:shd w:val="clear" w:fill="FFFFFF"/>
+        <w:bidi w:val="0"/>
+        <w:spacing w:lineRule="atLeast" w:line="15" w:beforeAutospacing="0" w:before="288" w:afterAutospacing="0" w:after="192"/>
+        <w:ind w:left="0" w:hanging="0"/>
+        <w:jc w:val="left"/>
+        <w:rPr>
+          <w:sz w:val="16"/>
+          <w:szCs w:val="16"/>
+        </w:rPr>
+      </w:pPr>
+      <w:r>
+        <w:rPr/>
+        <w:t>2D path planning:</w:t>
+      </w:r>
+    </w:p>
+    <w:p>
+      <w:pPr>
+        <w:pStyle w:val="Normal"/>
+        <w:widowControl/>
+        <w:shd w:val="clear" w:fill="FFFFFF"/>
+        <w:bidi w:val="0"/>
+        <w:spacing w:lineRule="atLeast" w:line="15" w:beforeAutospacing="0" w:before="288" w:afterAutospacing="0" w:after="192"/>
+        <w:ind w:left="0" w:hanging="0"/>
+        <w:jc w:val="left"/>
+        <w:rPr>
+          <w:sz w:val="16"/>
+          <w:szCs w:val="16"/>
+        </w:rPr>
+      </w:pPr>
+      <w:hyperlink r:id="rId3">
+        <w:r>
+          <w:rPr>
+            <w:rStyle w:val="InternetLink"/>
+          </w:rPr>
+          <w:t>https://ompl.kavrakilab.org/optimalPlanningTutorial.html</w:t>
+        </w:r>
+      </w:hyperlink>
+    </w:p>
+    <w:p>
+      <w:pPr>
+        <w:pStyle w:val="Normal"/>
+        <w:widowControl/>
+        <w:shd w:val="clear" w:fill="FFFFFF"/>
+        <w:bidi w:val="0"/>
+        <w:spacing w:lineRule="atLeast" w:line="15" w:beforeAutospacing="0" w:before="288" w:afterAutospacing="0" w:after="192"/>
+        <w:ind w:left="0" w:hanging="0"/>
+        <w:jc w:val="left"/>
+        <w:rPr>
+          <w:sz w:val="16"/>
+          <w:szCs w:val="16"/>
+        </w:rPr>
+      </w:pPr>
+      <w:r>
+        <w:rPr/>
+      </w:r>
+    </w:p>
+    <w:p>
+      <w:pPr>
+        <w:pStyle w:val="Normal"/>
+        <w:widowControl/>
+        <w:shd w:val="clear" w:fill="FFFFFF"/>
+        <w:bidi w:val="0"/>
+        <w:spacing w:lineRule="atLeast" w:line="15" w:beforeAutospacing="0" w:before="288" w:afterAutospacing="0" w:after="192"/>
+        <w:ind w:left="0" w:hanging="0"/>
+        <w:jc w:val="left"/>
+        <w:rPr>
+          <w:sz w:val="16"/>
+          <w:szCs w:val="16"/>
+        </w:rPr>
+      </w:pPr>
+      <w:r>
+        <w:rPr/>
+      </w:r>
+    </w:p>
+    <w:p>
+      <w:pPr>
+        <w:pStyle w:val="Normal"/>
+        <w:widowControl/>
+        <w:shd w:val="clear" w:fill="FFFFFF"/>
+        <w:bidi w:val="0"/>
+        <w:spacing w:lineRule="atLeast" w:line="15" w:beforeAutospacing="0" w:before="288" w:afterAutospacing="0" w:after="192"/>
+        <w:ind w:left="0" w:hanging="0"/>
+        <w:jc w:val="left"/>
+        <w:rPr>
+          <w:sz w:val="16"/>
+          <w:szCs w:val="16"/>
+        </w:rPr>
+      </w:pPr>
+      <w:r>
+        <w:rPr/>
+      </w:r>
+    </w:p>
+    <w:p>
+      <w:pPr>
+        <w:pStyle w:val="Normal"/>
+        <w:widowControl/>
+        <w:shd w:val="clear" w:fill="FFFFFF"/>
+        <w:bidi w:val="0"/>
+        <w:spacing w:lineRule="atLeast" w:line="15" w:beforeAutospacing="0" w:before="288" w:afterAutospacing="0" w:after="192"/>
+        <w:ind w:left="0" w:hanging="0"/>
+        <w:jc w:val="left"/>
+        <w:rPr>
+          <w:sz w:val="16"/>
+          <w:szCs w:val="16"/>
+        </w:rPr>
+      </w:pPr>
+      <w:r>
+        <w:rPr/>
+        <w:drawing>
+          <wp:anchor behindDoc="0" distT="0" distB="0" distL="0" distR="0" simplePos="0" locked="0" layoutInCell="1" allowOverlap="1" relativeHeight="2">
+            <wp:simplePos x="0" y="0"/>
+            <wp:positionH relativeFrom="column">
+              <wp:align>center</wp:align>
+            </wp:positionH>
+            <wp:positionV relativeFrom="paragraph">
+              <wp:posOffset>635</wp:posOffset>
+            </wp:positionV>
+            <wp:extent cx="5274310" cy="3895090"/>
+            <wp:effectExtent l="0" t="0" r="0" b="0"/>
+            <wp:wrapSquare wrapText="largest"/>
+            <wp:docPr id="1" name="Image1" descr=""/>
+            <wp:cNvGraphicFramePr>
+              <a:graphicFrameLocks xmlns:a="http://schemas.openxmlformats.org/drawingml/2006/main" noChangeAspect="1"/>
+            </wp:cNvGraphicFramePr>
+            <a:graphic xmlns:a="http://schemas.openxmlformats.org/drawingml/2006/main">
+              <a:graphicData uri="http://schemas.openxmlformats.org/drawingml/2006/picture">
+                <pic:pic xmlns:pic="http://schemas.openxmlformats.org/drawingml/2006/picture">
+                  <pic:nvPicPr>
+                    <pic:cNvPr id="1" name="Image1" descr=""/>
+                    <pic:cNvPicPr>
+                      <a:picLocks noChangeAspect="1" noChangeArrowheads="1"/>
+                    </pic:cNvPicPr>
+                  </pic:nvPicPr>
+                  <pic:blipFill>
+                    <a:blip r:embed="rId4"/>
+                    <a:stretch>
+                      <a:fillRect/>
+                    </a:stretch>
+                  </pic:blipFill>
+                  <pic:spPr bwMode="auto">
+                    <a:xfrm>
+                      <a:off x="0" y="0"/>
+                      <a:ext cx="5274310" cy="3895090"/>
+                    </a:xfrm>
+                    <a:prstGeom prst="rect">
+                      <a:avLst/>
+                    </a:prstGeom>
+                  </pic:spPr>
+                </pic:pic>
+              </a:graphicData>
+            </a:graphic>
+          </wp:anchor>
+        </w:drawing>
       </w:r>
     </w:p>
     <w:sectPr>

</xml_diff>